<commit_message>
revisione e correzione dei documenti
</commit_message>
<xml_diff>
--- a/Deliverables/1.ProjectProposal_Piantala.docx
+++ b/Deliverables/1.ProjectProposal_Piantala.docx
@@ -370,14 +370,14 @@
                         </a:ln>
                         <a:extLst>
                           <a:ext uri="{909E8E84-426E-40dd-AFC4-6F175D3DCCD1}">
-                            <a14:hiddenFill xmlns:mo="http://schemas.microsoft.com/office/mac/office/2008/main" xmlns:mv="urn:schemas-microsoft-com:mac:vml" xmlns="" xmlns:o="urn:schemas-microsoft-com:office:office" xmlns:v="urn:schemas-microsoft-com:vml" xmlns:w10="urn:schemas-microsoft-com:office:word" xmlns:w="http://schemas.openxmlformats.org/wordprocessingml/2006/main" xmlns:a14="http://schemas.microsoft.com/office/drawing/2010/main">
+                            <a14:hiddenFill xmlns:a14="http://schemas.microsoft.com/office/drawing/2010/main" xmlns:w="http://schemas.openxmlformats.org/wordprocessingml/2006/main" xmlns:w10="urn:schemas-microsoft-com:office:word" xmlns:v="urn:schemas-microsoft-com:vml" xmlns:o="urn:schemas-microsoft-com:office:office" xmlns="" xmlns:mv="urn:schemas-microsoft-com:mac:vml" xmlns:mo="http://schemas.microsoft.com/office/mac/office/2008/main">
                               <a:solidFill>
                                 <a:srgbClr val="FFFFFF"/>
                               </a:solidFill>
                             </a14:hiddenFill>
                           </a:ext>
                           <a:ext uri="{91240B29-F687-4f45-9708-019B960494DF}">
-                            <a14:hiddenLine xmlns:mo="http://schemas.microsoft.com/office/mac/office/2008/main" xmlns:mv="urn:schemas-microsoft-com:mac:vml" xmlns="" xmlns:o="urn:schemas-microsoft-com:office:office" xmlns:v="urn:schemas-microsoft-com:vml" xmlns:w10="urn:schemas-microsoft-com:office:word" xmlns:w="http://schemas.openxmlformats.org/wordprocessingml/2006/main" xmlns:a14="http://schemas.microsoft.com/office/drawing/2010/main" w="9525">
+                            <a14:hiddenLine xmlns:a14="http://schemas.microsoft.com/office/drawing/2010/main" xmlns:w="http://schemas.openxmlformats.org/wordprocessingml/2006/main" xmlns:w10="urn:schemas-microsoft-com:office:word" xmlns:v="urn:schemas-microsoft-com:vml" xmlns:o="urn:schemas-microsoft-com:office:office" xmlns="" xmlns:mv="urn:schemas-microsoft-com:mac:vml" xmlns:mo="http://schemas.microsoft.com/office/mac/office/2008/main" w="9525">
                               <a:solidFill>
                                 <a:srgbClr val="000000"/>
                               </a:solidFill>
@@ -714,14 +714,14 @@
                         </a:ln>
                         <a:extLst>
                           <a:ext uri="{909E8E84-426E-40dd-AFC4-6F175D3DCCD1}">
-                            <a14:hiddenFill xmlns:mo="http://schemas.microsoft.com/office/mac/office/2008/main" xmlns:mv="urn:schemas-microsoft-com:mac:vml" xmlns="" xmlns:o="urn:schemas-microsoft-com:office:office" xmlns:v="urn:schemas-microsoft-com:vml" xmlns:w10="urn:schemas-microsoft-com:office:word" xmlns:w="http://schemas.openxmlformats.org/wordprocessingml/2006/main" xmlns:a14="http://schemas.microsoft.com/office/drawing/2010/main">
+                            <a14:hiddenFill xmlns:a14="http://schemas.microsoft.com/office/drawing/2010/main" xmlns:w="http://schemas.openxmlformats.org/wordprocessingml/2006/main" xmlns:w10="urn:schemas-microsoft-com:office:word" xmlns:v="urn:schemas-microsoft-com:vml" xmlns:o="urn:schemas-microsoft-com:office:office" xmlns="" xmlns:mv="urn:schemas-microsoft-com:mac:vml" xmlns:mo="http://schemas.microsoft.com/office/mac/office/2008/main">
                               <a:solidFill>
                                 <a:srgbClr val="FFFFFF"/>
                               </a:solidFill>
                             </a14:hiddenFill>
                           </a:ext>
                           <a:ext uri="{91240B29-F687-4f45-9708-019B960494DF}">
-                            <a14:hiddenLine xmlns:mo="http://schemas.microsoft.com/office/mac/office/2008/main" xmlns:mv="urn:schemas-microsoft-com:mac:vml" xmlns="" xmlns:o="urn:schemas-microsoft-com:office:office" xmlns:v="urn:schemas-microsoft-com:vml" xmlns:w10="urn:schemas-microsoft-com:office:word" xmlns:w="http://schemas.openxmlformats.org/wordprocessingml/2006/main" xmlns:a14="http://schemas.microsoft.com/office/drawing/2010/main" w="9525">
+                            <a14:hiddenLine xmlns:a14="http://schemas.microsoft.com/office/drawing/2010/main" xmlns:w="http://schemas.openxmlformats.org/wordprocessingml/2006/main" xmlns:w10="urn:schemas-microsoft-com:office:word" xmlns:v="urn:schemas-microsoft-com:vml" xmlns:o="urn:schemas-microsoft-com:office:office" xmlns="" xmlns:mv="urn:schemas-microsoft-com:mac:vml" xmlns:mo="http://schemas.microsoft.com/office/mac/office/2008/main" w="9525">
                               <a:solidFill>
                                 <a:srgbClr val="000000"/>
                               </a:solidFill>
@@ -1040,54 +1040,61 @@
           <w:szCs w:val="28"/>
           <w:lang w:val="it-IT"/>
         </w:rPr>
-        <w:t xml:space="preserve">a web </w:t>
-      </w:r>
-      <w:proofErr w:type="spellStart"/>
-      <w:r>
-        <w:rPr>
-          <w:rFonts w:ascii="Times New Roman" w:hAnsi="Times New Roman" w:cs="Times New Roman"/>
-          <w:sz w:val="28"/>
-          <w:szCs w:val="28"/>
-          <w:lang w:val="it-IT"/>
-        </w:rPr>
-        <w:t>application</w:t>
-      </w:r>
-      <w:proofErr w:type="spellEnd"/>
-      <w:r>
-        <w:rPr>
-          <w:rFonts w:ascii="Times New Roman" w:hAnsi="Times New Roman" w:cs="Times New Roman"/>
-          <w:sz w:val="28"/>
-          <w:szCs w:val="28"/>
-          <w:lang w:val="it-IT"/>
-        </w:rPr>
-        <w:t xml:space="preserve"> per fornire servizio di</w:t>
-      </w:r>
-      <w:r>
-        <w:rPr>
-          <w:rFonts w:ascii="Times New Roman" w:hAnsi="Times New Roman" w:cs="Times New Roman"/>
-          <w:sz w:val="28"/>
-          <w:szCs w:val="28"/>
-          <w:lang w:val="it-IT"/>
-        </w:rPr>
-        <w:t xml:space="preserve"> compra/vendita</w:t>
-      </w:r>
-      <w:r>
-        <w:rPr>
-          <w:rFonts w:ascii="Times New Roman" w:hAnsi="Times New Roman" w:cs="Times New Roman"/>
-          <w:sz w:val="28"/>
-          <w:szCs w:val="28"/>
-          <w:lang w:val="it-IT"/>
-        </w:rPr>
-        <w:t xml:space="preserve"> online</w:t>
-      </w:r>
-      <w:r>
-        <w:rPr>
-          <w:rFonts w:ascii="Times New Roman" w:hAnsi="Times New Roman" w:cs="Times New Roman"/>
-          <w:sz w:val="28"/>
-          <w:szCs w:val="28"/>
-          <w:lang w:val="it-IT"/>
-        </w:rPr>
-        <w:t xml:space="preserve"> di prodotti agr</w:t>
+        <w:t>a web</w:t>
+      </w:r>
+      <w:r>
+        <w:rPr>
+          <w:rFonts w:ascii="Times New Roman" w:hAnsi="Times New Roman" w:cs="Times New Roman"/>
+          <w:sz w:val="28"/>
+          <w:szCs w:val="28"/>
+          <w:lang w:val="it-IT"/>
+        </w:rPr>
+        <w:t>-</w:t>
+      </w:r>
+      <w:r>
+        <w:rPr>
+          <w:rFonts w:ascii="Times New Roman" w:hAnsi="Times New Roman" w:cs="Times New Roman"/>
+          <w:sz w:val="28"/>
+          <w:szCs w:val="28"/>
+          <w:lang w:val="it-IT"/>
+        </w:rPr>
+        <w:t>app</w:t>
+      </w:r>
+      <w:r>
+        <w:rPr>
+          <w:rFonts w:ascii="Times New Roman" w:hAnsi="Times New Roman" w:cs="Times New Roman"/>
+          <w:sz w:val="28"/>
+          <w:szCs w:val="28"/>
+          <w:lang w:val="it-IT"/>
+        </w:rPr>
+        <w:t xml:space="preserve"> </w:t>
+      </w:r>
+      <w:r>
+        <w:rPr>
+          <w:rFonts w:ascii="Times New Roman" w:hAnsi="Times New Roman" w:cs="Times New Roman"/>
+          <w:sz w:val="28"/>
+          <w:szCs w:val="28"/>
+          <w:lang w:val="it-IT"/>
+        </w:rPr>
+        <w:t>per fornire servizio di</w:t>
+      </w:r>
+      <w:r>
+        <w:rPr>
+          <w:rFonts w:ascii="Times New Roman" w:hAnsi="Times New Roman" w:cs="Times New Roman"/>
+          <w:sz w:val="28"/>
+          <w:szCs w:val="28"/>
+          <w:lang w:val="it-IT"/>
+        </w:rPr>
+        <w:t xml:space="preserve"> e-commerce </w:t>
+      </w:r>
+      <w:r>
+        <w:rPr>
+          <w:rFonts w:ascii="Times New Roman" w:hAnsi="Times New Roman" w:cs="Times New Roman"/>
+          <w:sz w:val="28"/>
+          <w:szCs w:val="28"/>
+          <w:lang w:val="it-IT"/>
+        </w:rPr>
+        <w:t>di prodotti agr</w:t>
       </w:r>
       <w:r>
         <w:rPr>
@@ -1114,52 +1121,7 @@
           <w:szCs w:val="28"/>
           <w:lang w:val="it-IT"/>
         </w:rPr>
-        <w:t xml:space="preserve">. Il sistema metterà </w:t>
-      </w:r>
-      <w:r>
-        <w:rPr>
-          <w:rFonts w:ascii="Times New Roman" w:hAnsi="Times New Roman" w:cs="Times New Roman"/>
-          <w:sz w:val="28"/>
-          <w:szCs w:val="28"/>
-          <w:lang w:val="it-IT"/>
-        </w:rPr>
-        <w:t xml:space="preserve">quindi in </w:t>
-      </w:r>
-      <w:r>
-        <w:rPr>
-          <w:rFonts w:ascii="Times New Roman" w:hAnsi="Times New Roman" w:cs="Times New Roman"/>
-          <w:sz w:val="28"/>
-          <w:szCs w:val="28"/>
-          <w:lang w:val="it-IT"/>
-        </w:rPr>
-        <w:t xml:space="preserve">contatto utenti </w:t>
-      </w:r>
-      <w:r>
-        <w:rPr>
-          <w:rFonts w:ascii="Times New Roman" w:hAnsi="Times New Roman" w:cs="Times New Roman"/>
-          <w:sz w:val="28"/>
-          <w:szCs w:val="28"/>
-          <w:lang w:val="it-IT"/>
-        </w:rPr>
-        <w:t xml:space="preserve">clienti </w:t>
-      </w:r>
-      <w:r>
-        <w:rPr>
-          <w:rFonts w:ascii="Times New Roman" w:hAnsi="Times New Roman" w:cs="Times New Roman"/>
-          <w:sz w:val="28"/>
-          <w:szCs w:val="28"/>
-          <w:lang w:val="it-IT"/>
-        </w:rPr>
-        <w:t>che vogliono</w:t>
-      </w:r>
-      <w:r>
-        <w:rPr>
-          <w:rFonts w:ascii="Times New Roman" w:hAnsi="Times New Roman" w:cs="Times New Roman"/>
-          <w:sz w:val="28"/>
-          <w:szCs w:val="28"/>
-          <w:lang w:val="it-IT"/>
-        </w:rPr>
-        <w:t xml:space="preserve"> acquistare un prodotto e venditori-contadini.</w:t>
+        <w:t>.</w:t>
       </w:r>
       <w:r>
         <w:rPr>
@@ -1209,7 +1171,135 @@
           <w:szCs w:val="28"/>
           <w:lang w:val="it-IT"/>
         </w:rPr>
-        <w:t>Il sito presenta più personaggi: guest, cliente, contadino</w:t>
+        <w:t xml:space="preserve">Il sito presenta più personaggi: </w:t>
+      </w:r>
+      <w:r>
+        <w:rPr>
+          <w:rFonts w:ascii="Times New Roman" w:hAnsi="Times New Roman" w:cs="Times New Roman"/>
+          <w:sz w:val="28"/>
+          <w:szCs w:val="28"/>
+          <w:lang w:val="it-IT"/>
+        </w:rPr>
+        <w:t xml:space="preserve">admin, responsabile e </w:t>
+      </w:r>
+      <w:r>
+        <w:rPr>
+          <w:rFonts w:ascii="Times New Roman" w:hAnsi="Times New Roman" w:cs="Times New Roman"/>
+          <w:sz w:val="28"/>
+          <w:szCs w:val="28"/>
+          <w:lang w:val="it-IT"/>
+        </w:rPr>
+        <w:t>cliente</w:t>
+      </w:r>
+      <w:r>
+        <w:rPr>
+          <w:rFonts w:ascii="Times New Roman" w:hAnsi="Times New Roman" w:cs="Times New Roman"/>
+          <w:sz w:val="28"/>
+          <w:szCs w:val="28"/>
+          <w:lang w:val="it-IT"/>
+        </w:rPr>
+        <w:t>.</w:t>
+      </w:r>
+    </w:p>
+    <w:p>
+      <w:pPr>
+        <w:rPr>
+          <w:rFonts w:ascii="Times New Roman" w:hAnsi="Times New Roman" w:cs="Times New Roman"/>
+          <w:sz w:val="28"/>
+          <w:szCs w:val="28"/>
+          <w:lang w:val="it-IT"/>
+        </w:rPr>
+      </w:pPr>
+      <w:r>
+        <w:rPr>
+          <w:rFonts w:ascii="Times New Roman" w:hAnsi="Times New Roman" w:cs="Times New Roman"/>
+          <w:sz w:val="28"/>
+          <w:szCs w:val="28"/>
+          <w:lang w:val="it-IT"/>
+        </w:rPr>
+        <w:t xml:space="preserve">Il cliente </w:t>
+      </w:r>
+      <w:r>
+        <w:rPr>
+          <w:rFonts w:ascii="Times New Roman" w:hAnsi="Times New Roman" w:cs="Times New Roman"/>
+          <w:sz w:val="28"/>
+          <w:szCs w:val="28"/>
+          <w:lang w:val="it-IT"/>
+        </w:rPr>
+        <w:t xml:space="preserve">(utente registrato) </w:t>
+      </w:r>
+      <w:r>
+        <w:rPr>
+          <w:rFonts w:ascii="Times New Roman" w:hAnsi="Times New Roman" w:cs="Times New Roman"/>
+          <w:sz w:val="28"/>
+          <w:szCs w:val="28"/>
+          <w:lang w:val="it-IT"/>
+        </w:rPr>
+        <w:t xml:space="preserve">potrà </w:t>
+      </w:r>
+      <w:r>
+        <w:rPr>
+          <w:rFonts w:ascii="Times New Roman" w:hAnsi="Times New Roman" w:cs="Times New Roman"/>
+          <w:sz w:val="28"/>
+          <w:szCs w:val="28"/>
+          <w:lang w:val="it-IT"/>
+        </w:rPr>
+        <w:t xml:space="preserve">accedere al sito ed </w:t>
+      </w:r>
+      <w:r>
+        <w:rPr>
+          <w:rFonts w:ascii="Times New Roman" w:hAnsi="Times New Roman" w:cs="Times New Roman"/>
+          <w:sz w:val="28"/>
+          <w:szCs w:val="28"/>
+          <w:lang w:val="it-IT"/>
+        </w:rPr>
+        <w:t>acquistare prodotti alimentari ricercando sul sito la coltivazione più vicina a casa sua</w:t>
+      </w:r>
+      <w:r>
+        <w:rPr>
+          <w:rFonts w:ascii="Times New Roman" w:hAnsi="Times New Roman" w:cs="Times New Roman"/>
+          <w:sz w:val="28"/>
+          <w:szCs w:val="28"/>
+          <w:lang w:val="it-IT"/>
+        </w:rPr>
+        <w:t>.</w:t>
+      </w:r>
+    </w:p>
+    <w:p>
+      <w:pPr>
+        <w:rPr>
+          <w:rFonts w:ascii="Times New Roman" w:hAnsi="Times New Roman" w:cs="Times New Roman"/>
+          <w:sz w:val="28"/>
+          <w:szCs w:val="28"/>
+          <w:lang w:val="it-IT"/>
+        </w:rPr>
+      </w:pPr>
+      <w:r>
+        <w:rPr>
+          <w:rFonts w:ascii="Times New Roman" w:hAnsi="Times New Roman" w:cs="Times New Roman"/>
+          <w:sz w:val="28"/>
+          <w:szCs w:val="28"/>
+          <w:lang w:val="it-IT"/>
+        </w:rPr>
+        <w:t>L’amministratore è colui che si occupa d</w:t>
+      </w:r>
+      <w:r>
+        <w:rPr>
+          <w:rFonts w:ascii="Times New Roman" w:hAnsi="Times New Roman" w:cs="Times New Roman"/>
+          <w:sz w:val="28"/>
+          <w:szCs w:val="28"/>
+          <w:lang w:val="it-IT"/>
+        </w:rPr>
+        <w:t xml:space="preserve">i </w:t>
+      </w:r>
+      <w:r>
+        <w:rPr>
+          <w:rFonts w:ascii="Times New Roman" w:hAnsi="Times New Roman" w:cs="Times New Roman"/>
+          <w:sz w:val="28"/>
+          <w:szCs w:val="28"/>
+          <w:lang w:val="it-IT"/>
+        </w:rPr>
+        <w:t>gestire il sito</w:t>
       </w:r>
       <w:r>
         <w:rPr>
@@ -1227,155 +1317,35 @@
           <w:szCs w:val="28"/>
           <w:lang w:val="it-IT"/>
         </w:rPr>
-        <w:t>admin</w:t>
-      </w:r>
-      <w:r>
-        <w:rPr>
-          <w:rFonts w:ascii="Times New Roman" w:hAnsi="Times New Roman" w:cs="Times New Roman"/>
-          <w:sz w:val="28"/>
-          <w:szCs w:val="28"/>
-          <w:lang w:val="it-IT"/>
-        </w:rPr>
-        <w:t xml:space="preserve"> e gestore dei contenuti.</w:t>
-      </w:r>
-    </w:p>
-    <w:p>
-      <w:pPr>
-        <w:rPr>
-          <w:rFonts w:ascii="Times New Roman" w:hAnsi="Times New Roman" w:cs="Times New Roman"/>
-          <w:sz w:val="28"/>
-          <w:szCs w:val="28"/>
-          <w:lang w:val="it-IT"/>
-        </w:rPr>
-      </w:pPr>
-      <w:r>
-        <w:rPr>
-          <w:rFonts w:ascii="Times New Roman" w:hAnsi="Times New Roman" w:cs="Times New Roman"/>
-          <w:sz w:val="28"/>
-          <w:szCs w:val="28"/>
-          <w:lang w:val="it-IT"/>
-        </w:rPr>
-        <w:t>Guest potranno visitare solo il sito ed i vari contenuti, come i prodotti dei venditori e dettagli su di esso.</w:t>
-      </w:r>
-    </w:p>
-    <w:p>
-      <w:pPr>
-        <w:rPr>
-          <w:rFonts w:ascii="Times New Roman" w:hAnsi="Times New Roman" w:cs="Times New Roman"/>
-          <w:sz w:val="28"/>
-          <w:szCs w:val="28"/>
-          <w:lang w:val="it-IT"/>
-        </w:rPr>
-      </w:pPr>
-      <w:r>
-        <w:rPr>
-          <w:rFonts w:ascii="Times New Roman" w:hAnsi="Times New Roman" w:cs="Times New Roman"/>
-          <w:sz w:val="28"/>
-          <w:szCs w:val="28"/>
-          <w:lang w:val="it-IT"/>
-        </w:rPr>
-        <w:t xml:space="preserve">Il cliente </w:t>
-      </w:r>
-      <w:r>
-        <w:rPr>
-          <w:rFonts w:ascii="Times New Roman" w:hAnsi="Times New Roman" w:cs="Times New Roman"/>
-          <w:sz w:val="28"/>
-          <w:szCs w:val="28"/>
-          <w:lang w:val="it-IT"/>
-        </w:rPr>
-        <w:t xml:space="preserve">(utente registrato) </w:t>
-      </w:r>
-      <w:r>
-        <w:rPr>
-          <w:rFonts w:ascii="Times New Roman" w:hAnsi="Times New Roman" w:cs="Times New Roman"/>
-          <w:sz w:val="28"/>
-          <w:szCs w:val="28"/>
-          <w:lang w:val="it-IT"/>
-        </w:rPr>
-        <w:t xml:space="preserve">potrà </w:t>
-      </w:r>
-      <w:r>
-        <w:rPr>
-          <w:rFonts w:ascii="Times New Roman" w:hAnsi="Times New Roman" w:cs="Times New Roman"/>
-          <w:sz w:val="28"/>
-          <w:szCs w:val="28"/>
-          <w:lang w:val="it-IT"/>
-        </w:rPr>
-        <w:t xml:space="preserve">accedere al sito ed </w:t>
-      </w:r>
-      <w:r>
-        <w:rPr>
-          <w:rFonts w:ascii="Times New Roman" w:hAnsi="Times New Roman" w:cs="Times New Roman"/>
-          <w:sz w:val="28"/>
-          <w:szCs w:val="28"/>
-          <w:lang w:val="it-IT"/>
-        </w:rPr>
-        <w:t>acquistare prodotti alimentari ricercando sul sito la coltivazione più vicina a casa sua</w:t>
-      </w:r>
-      <w:r>
-        <w:rPr>
-          <w:rFonts w:ascii="Times New Roman" w:hAnsi="Times New Roman" w:cs="Times New Roman"/>
-          <w:sz w:val="28"/>
-          <w:szCs w:val="28"/>
-          <w:lang w:val="it-IT"/>
-        </w:rPr>
-        <w:t>.</w:t>
-      </w:r>
-    </w:p>
-    <w:p>
-      <w:pPr>
-        <w:rPr>
-          <w:rFonts w:ascii="Times New Roman" w:hAnsi="Times New Roman" w:cs="Times New Roman"/>
-          <w:sz w:val="28"/>
-          <w:szCs w:val="28"/>
-          <w:lang w:val="it-IT"/>
-        </w:rPr>
-      </w:pPr>
-      <w:r>
-        <w:rPr>
-          <w:rFonts w:ascii="Times New Roman" w:hAnsi="Times New Roman" w:cs="Times New Roman"/>
-          <w:sz w:val="28"/>
-          <w:szCs w:val="28"/>
-          <w:lang w:val="it-IT"/>
-        </w:rPr>
-        <w:t>Il contadino</w:t>
-      </w:r>
-      <w:r>
-        <w:rPr>
-          <w:rFonts w:ascii="Times New Roman" w:hAnsi="Times New Roman" w:cs="Times New Roman"/>
-          <w:sz w:val="28"/>
-          <w:szCs w:val="28"/>
-          <w:lang w:val="it-IT"/>
-        </w:rPr>
-        <w:t xml:space="preserve"> metterà online</w:t>
-      </w:r>
-      <w:r>
-        <w:rPr>
-          <w:rFonts w:ascii="Times New Roman" w:hAnsi="Times New Roman" w:cs="Times New Roman"/>
-          <w:sz w:val="28"/>
-          <w:szCs w:val="28"/>
-          <w:lang w:val="it-IT"/>
-        </w:rPr>
-        <w:t xml:space="preserve"> un catalogo di prodotti disponibili con relativo prezzo di vendita.</w:t>
-      </w:r>
-    </w:p>
-    <w:p>
-      <w:pPr>
-        <w:rPr>
-          <w:rFonts w:ascii="Times New Roman" w:hAnsi="Times New Roman" w:cs="Times New Roman"/>
-          <w:sz w:val="28"/>
-          <w:szCs w:val="28"/>
-          <w:lang w:val="it-IT"/>
-        </w:rPr>
-      </w:pPr>
-      <w:r>
-        <w:rPr>
-          <w:rFonts w:ascii="Times New Roman" w:hAnsi="Times New Roman" w:cs="Times New Roman"/>
-          <w:sz w:val="28"/>
-          <w:szCs w:val="28"/>
-          <w:lang w:val="it-IT"/>
-        </w:rPr>
-        <w:t>L’amministratore è colui che si occupa dell’amministrare e gestire il sito, principalmente su lato back-end. Gestore dei contenuti è colui che gestisce le informazioni, media e altri contenuti sul sito.</w:t>
+        <w:t>principalmente su lato back-end</w:t>
+      </w:r>
+      <w:r>
+        <w:rPr>
+          <w:rFonts w:ascii="Times New Roman" w:hAnsi="Times New Roman" w:cs="Times New Roman"/>
+          <w:sz w:val="28"/>
+          <w:szCs w:val="28"/>
+          <w:lang w:val="it-IT"/>
+        </w:rPr>
+        <w:t>, inclusa la gestione dei prodotti.</w:t>
+      </w:r>
+    </w:p>
+    <w:p>
+      <w:pPr>
+        <w:rPr>
+          <w:rFonts w:ascii="Times New Roman" w:hAnsi="Times New Roman" w:cs="Times New Roman"/>
+          <w:sz w:val="28"/>
+          <w:szCs w:val="28"/>
+          <w:lang w:val="it-IT"/>
+        </w:rPr>
+      </w:pPr>
+      <w:r>
+        <w:rPr>
+          <w:rFonts w:ascii="Times New Roman" w:hAnsi="Times New Roman" w:cs="Times New Roman"/>
+          <w:sz w:val="28"/>
+          <w:szCs w:val="28"/>
+          <w:lang w:val="it-IT"/>
+        </w:rPr>
+        <w:t>Invece il responsabile si occupa di gestire le prenotazioni e gli ordini effettuati dai clienti.</w:t>
       </w:r>
     </w:p>
     <w:p>
@@ -1414,27 +1384,48 @@
     <w:p>
       <w:pPr>
         <w:rPr>
-          <w:lang w:val="it-IT"/>
-        </w:rPr>
-      </w:pPr>
-    </w:p>
-    <w:p>
-      <w:pPr>
-        <w:rPr>
-          <w:rFonts w:ascii="Times New Roman" w:hAnsi="Times New Roman" w:cs="Times New Roman"/>
-          <w:sz w:val="28"/>
-          <w:szCs w:val="28"/>
-          <w:lang w:val="it-IT"/>
-        </w:rPr>
-      </w:pPr>
-      <w:r>
-        <w:rPr>
-          <w:rFonts w:ascii="Times New Roman" w:hAnsi="Times New Roman" w:cs="Times New Roman"/>
-          <w:sz w:val="28"/>
-          <w:szCs w:val="28"/>
-          <w:lang w:val="it-IT"/>
-        </w:rPr>
-        <w:t>Guest:</w:t>
+          <w:rFonts w:ascii="Times New Roman" w:hAnsi="Times New Roman" w:cs="Times New Roman"/>
+          <w:sz w:val="28"/>
+          <w:szCs w:val="28"/>
+          <w:lang w:val="it-IT"/>
+        </w:rPr>
+      </w:pPr>
+    </w:p>
+    <w:p>
+      <w:pPr>
+        <w:rPr>
+          <w:rFonts w:ascii="Times New Roman" w:hAnsi="Times New Roman" w:cs="Times New Roman"/>
+          <w:sz w:val="28"/>
+          <w:szCs w:val="28"/>
+          <w:lang w:val="it-IT"/>
+        </w:rPr>
+      </w:pPr>
+      <w:r>
+        <w:rPr>
+          <w:rFonts w:ascii="Times New Roman" w:hAnsi="Times New Roman" w:cs="Times New Roman"/>
+          <w:sz w:val="28"/>
+          <w:szCs w:val="28"/>
+          <w:lang w:val="it-IT"/>
+        </w:rPr>
+        <w:t>C</w:t>
+      </w:r>
+      <w:r>
+        <w:rPr>
+          <w:rFonts w:ascii="Times New Roman" w:hAnsi="Times New Roman" w:cs="Times New Roman"/>
+          <w:sz w:val="28"/>
+          <w:szCs w:val="28"/>
+          <w:lang w:val="it-IT"/>
+        </w:rPr>
+        <w:t>liente</w:t>
+      </w:r>
+      <w:r>
+        <w:rPr>
+          <w:rFonts w:ascii="Times New Roman" w:hAnsi="Times New Roman" w:cs="Times New Roman"/>
+          <w:sz w:val="28"/>
+          <w:szCs w:val="28"/>
+          <w:lang w:val="it-IT"/>
+        </w:rPr>
+        <w:t>:</w:t>
       </w:r>
     </w:p>
     <w:p>
@@ -1482,181 +1473,7 @@
           <w:szCs w:val="28"/>
           <w:lang w:val="it-IT"/>
         </w:rPr>
-        <w:t>Interazione con contenuti base (visualizzazione de</w:t>
-      </w:r>
-      <w:r>
-        <w:rPr>
-          <w:rFonts w:ascii="Times New Roman" w:hAnsi="Times New Roman" w:cs="Times New Roman"/>
-          <w:sz w:val="28"/>
-          <w:szCs w:val="28"/>
-          <w:lang w:val="it-IT"/>
-        </w:rPr>
-        <w:t>i prodotti, dettagli del venditore, ubicazione del terreno di raccolta…)</w:t>
-      </w:r>
-    </w:p>
-    <w:p>
-      <w:pPr>
-        <w:rPr>
-          <w:rFonts w:ascii="Times New Roman" w:hAnsi="Times New Roman" w:cs="Times New Roman"/>
-          <w:sz w:val="28"/>
-          <w:szCs w:val="28"/>
-          <w:lang w:val="it-IT"/>
-        </w:rPr>
-      </w:pPr>
-    </w:p>
-    <w:p>
-      <w:pPr>
-        <w:rPr>
-          <w:rFonts w:ascii="Times New Roman" w:hAnsi="Times New Roman" w:cs="Times New Roman"/>
-          <w:sz w:val="28"/>
-          <w:szCs w:val="28"/>
-          <w:lang w:val="it-IT"/>
-        </w:rPr>
-      </w:pPr>
-      <w:r>
-        <w:rPr>
-          <w:rFonts w:ascii="Times New Roman" w:hAnsi="Times New Roman" w:cs="Times New Roman"/>
-          <w:sz w:val="28"/>
-          <w:szCs w:val="28"/>
-          <w:lang w:val="it-IT"/>
-        </w:rPr>
-        <w:t>Contadino</w:t>
-      </w:r>
-      <w:r>
-        <w:rPr>
-          <w:rFonts w:ascii="Times New Roman" w:hAnsi="Times New Roman" w:cs="Times New Roman"/>
-          <w:sz w:val="28"/>
-          <w:szCs w:val="28"/>
-          <w:lang w:val="it-IT"/>
-        </w:rPr>
-        <w:t>:</w:t>
-      </w:r>
-    </w:p>
-    <w:p>
-      <w:pPr>
-        <w:pStyle w:val="Paragrafoelenco"/>
-        <w:numPr>
-          <w:ilvl w:val="0"/>
-          <w:numId w:val="9"/>
-        </w:numPr>
-        <w:rPr>
-          <w:rFonts w:ascii="Times New Roman" w:hAnsi="Times New Roman" w:cs="Times New Roman"/>
-          <w:sz w:val="28"/>
-          <w:szCs w:val="28"/>
-          <w:lang w:val="it-IT"/>
-        </w:rPr>
-      </w:pPr>
-      <w:r>
-        <w:rPr>
-          <w:rFonts w:ascii="Times New Roman" w:hAnsi="Times New Roman" w:cs="Times New Roman"/>
-          <w:sz w:val="28"/>
-          <w:szCs w:val="28"/>
-          <w:lang w:val="it-IT"/>
-        </w:rPr>
-        <w:t>Privilegi Guest</w:t>
-      </w:r>
-    </w:p>
-    <w:p>
-      <w:pPr>
-        <w:pStyle w:val="Paragrafoelenco"/>
-        <w:numPr>
-          <w:ilvl w:val="0"/>
-          <w:numId w:val="9"/>
-        </w:numPr>
-        <w:rPr>
-          <w:rFonts w:ascii="Times New Roman" w:hAnsi="Times New Roman" w:cs="Times New Roman"/>
-          <w:sz w:val="28"/>
-          <w:szCs w:val="28"/>
-          <w:lang w:val="it-IT"/>
-        </w:rPr>
-      </w:pPr>
-      <w:r>
-        <w:rPr>
-          <w:rFonts w:ascii="Times New Roman" w:hAnsi="Times New Roman" w:cs="Times New Roman"/>
-          <w:sz w:val="28"/>
-          <w:szCs w:val="28"/>
-          <w:lang w:val="it-IT"/>
-        </w:rPr>
-        <w:t>Manipolazione prodotti nel catalogo</w:t>
-      </w:r>
-      <w:r>
-        <w:rPr>
-          <w:rFonts w:ascii="Times New Roman" w:hAnsi="Times New Roman" w:cs="Times New Roman"/>
-          <w:sz w:val="28"/>
-          <w:szCs w:val="28"/>
-          <w:lang w:val="it-IT"/>
-        </w:rPr>
-        <w:t xml:space="preserve"> </w:t>
-      </w:r>
-      <w:r>
-        <w:rPr>
-          <w:rFonts w:ascii="Times New Roman" w:hAnsi="Times New Roman" w:cs="Times New Roman"/>
-          <w:sz w:val="28"/>
-          <w:szCs w:val="28"/>
-          <w:lang w:val="it-IT"/>
-        </w:rPr>
-        <w:t>(inserimento, eliminazione, modifica)</w:t>
-      </w:r>
-    </w:p>
-    <w:p>
-      <w:pPr>
-        <w:pStyle w:val="Paragrafoelenco"/>
-        <w:numPr>
-          <w:ilvl w:val="0"/>
-          <w:numId w:val="9"/>
-        </w:numPr>
-        <w:rPr>
-          <w:rFonts w:ascii="Times New Roman" w:hAnsi="Times New Roman" w:cs="Times New Roman"/>
-          <w:sz w:val="28"/>
-          <w:szCs w:val="28"/>
-          <w:lang w:val="it-IT"/>
-        </w:rPr>
-      </w:pPr>
-      <w:r>
-        <w:rPr>
-          <w:rFonts w:ascii="Times New Roman" w:hAnsi="Times New Roman" w:cs="Times New Roman"/>
-          <w:sz w:val="28"/>
-          <w:szCs w:val="28"/>
-          <w:lang w:val="it-IT"/>
-        </w:rPr>
-        <w:t>Gestione prenotazione del ritiro e/o raccolta con il cliente</w:t>
-      </w:r>
-    </w:p>
-    <w:p>
-      <w:pPr>
-        <w:rPr>
-          <w:rFonts w:ascii="Times New Roman" w:hAnsi="Times New Roman" w:cs="Times New Roman"/>
-          <w:sz w:val="28"/>
-          <w:szCs w:val="28"/>
-          <w:lang w:val="it-IT"/>
-        </w:rPr>
-      </w:pPr>
-      <w:r>
-        <w:rPr>
-          <w:rFonts w:ascii="Times New Roman" w:hAnsi="Times New Roman" w:cs="Times New Roman"/>
-          <w:sz w:val="28"/>
-          <w:szCs w:val="28"/>
-          <w:lang w:val="it-IT"/>
-        </w:rPr>
-        <w:t>C</w:t>
-      </w:r>
-      <w:r>
-        <w:rPr>
-          <w:rFonts w:ascii="Times New Roman" w:hAnsi="Times New Roman" w:cs="Times New Roman"/>
-          <w:sz w:val="28"/>
-          <w:szCs w:val="28"/>
-          <w:lang w:val="it-IT"/>
-        </w:rPr>
-        <w:t>liente</w:t>
-      </w:r>
-      <w:r>
-        <w:rPr>
-          <w:rFonts w:ascii="Times New Roman" w:hAnsi="Times New Roman" w:cs="Times New Roman"/>
-          <w:sz w:val="28"/>
-          <w:szCs w:val="28"/>
-          <w:lang w:val="it-IT"/>
-        </w:rPr>
-        <w:t>:</w:t>
+        <w:t>Interazione con contenuti base (visualizzazione dei prodotti, dettagli del venditore, ubicazione del terreno di raccolta…)</w:t>
       </w:r>
     </w:p>
     <w:p>
@@ -1680,7 +1497,7 @@
           <w:szCs w:val="28"/>
           <w:lang w:val="it-IT"/>
         </w:rPr>
-        <w:t>Privilegi Guest</w:t>
+        <w:t>Ricerca dei prodotti</w:t>
       </w:r>
     </w:p>
     <w:p>
@@ -1704,7 +1521,7 @@
           <w:szCs w:val="28"/>
           <w:lang w:val="it-IT"/>
         </w:rPr>
-        <w:t>Ricerca dei prodotti e terreno</w:t>
+        <w:t>Aggiunta al carrello</w:t>
       </w:r>
     </w:p>
     <w:p>
@@ -1728,7 +1545,7 @@
           <w:szCs w:val="28"/>
           <w:lang w:val="it-IT"/>
         </w:rPr>
-        <w:t>Aggiunta al carrello</w:t>
+        <w:t>Prenotazione del ritiro e/o di raccolta propria</w:t>
       </w:r>
     </w:p>
     <w:p>
@@ -1757,27 +1574,13 @@
     </w:p>
     <w:p>
       <w:pPr>
-        <w:pStyle w:val="Paragrafoelenco"/>
-        <w:numPr>
-          <w:ilvl w:val="0"/>
-          <w:numId w:val="16"/>
-        </w:numPr>
-        <w:rPr>
-          <w:rFonts w:ascii="Times New Roman" w:hAnsi="Times New Roman" w:cs="Times New Roman"/>
-          <w:sz w:val="28"/>
-          <w:szCs w:val="28"/>
-          <w:lang w:val="it-IT"/>
-        </w:rPr>
-      </w:pPr>
-      <w:r>
-        <w:rPr>
-          <w:rFonts w:ascii="Times New Roman" w:hAnsi="Times New Roman" w:cs="Times New Roman"/>
-          <w:sz w:val="28"/>
-          <w:szCs w:val="28"/>
-          <w:lang w:val="it-IT"/>
-        </w:rPr>
-        <w:t>Prenotazione del ritiro e/o di raccolta propria</w:t>
-      </w:r>
+        <w:rPr>
+          <w:rFonts w:ascii="Times New Roman" w:hAnsi="Times New Roman" w:cs="Times New Roman"/>
+          <w:sz w:val="28"/>
+          <w:szCs w:val="28"/>
+          <w:lang w:val="it-IT"/>
+        </w:rPr>
+      </w:pPr>
     </w:p>
     <w:p>
       <w:pPr>
@@ -1843,16 +1646,7 @@
           <w:szCs w:val="28"/>
           <w:lang w:val="it-IT"/>
         </w:rPr>
-        <w:t>Eliminare/bloccare</w:t>
-      </w:r>
-      <w:r>
-        <w:rPr>
-          <w:rFonts w:ascii="Times New Roman" w:hAnsi="Times New Roman" w:cs="Times New Roman"/>
-          <w:sz w:val="28"/>
-          <w:szCs w:val="28"/>
-          <w:lang w:val="it-IT"/>
-        </w:rPr>
-        <w:t>/ modificare ruoli utenti</w:t>
+        <w:t>Manipolazione prodotti nel catalogo (inserimento, eliminazione, modifica)</w:t>
       </w:r>
     </w:p>
     <w:p>
@@ -1876,45 +1670,16 @@
           <w:szCs w:val="28"/>
           <w:lang w:val="it-IT"/>
         </w:rPr>
-        <w:t xml:space="preserve">Manipolazione </w:t>
-      </w:r>
-      <w:r>
-        <w:rPr>
-          <w:rFonts w:ascii="Times New Roman" w:hAnsi="Times New Roman" w:cs="Times New Roman"/>
-          <w:sz w:val="28"/>
-          <w:szCs w:val="28"/>
-          <w:lang w:val="it-IT"/>
-        </w:rPr>
-        <w:t>dati back-end(database)</w:t>
-      </w:r>
-    </w:p>
-    <w:p>
-      <w:pPr>
-        <w:rPr>
-          <w:rFonts w:ascii="Times New Roman" w:hAnsi="Times New Roman" w:cs="Times New Roman"/>
-          <w:sz w:val="28"/>
-          <w:szCs w:val="28"/>
-          <w:lang w:val="it-IT"/>
-        </w:rPr>
-      </w:pPr>
-    </w:p>
-    <w:p>
-      <w:pPr>
-        <w:rPr>
-          <w:rFonts w:ascii="Times New Roman" w:hAnsi="Times New Roman" w:cs="Times New Roman"/>
-          <w:sz w:val="28"/>
-          <w:szCs w:val="28"/>
-          <w:lang w:val="it-IT"/>
-        </w:rPr>
-      </w:pPr>
-      <w:r>
-        <w:rPr>
-          <w:rFonts w:ascii="Times New Roman" w:hAnsi="Times New Roman" w:cs="Times New Roman"/>
-          <w:sz w:val="28"/>
-          <w:szCs w:val="28"/>
-          <w:lang w:val="it-IT"/>
-        </w:rPr>
-        <w:t>Gestore dei contenuti</w:t>
+        <w:t>Eliminare/bloccare</w:t>
+      </w:r>
+      <w:r>
+        <w:rPr>
+          <w:rFonts w:ascii="Times New Roman" w:hAnsi="Times New Roman" w:cs="Times New Roman"/>
+          <w:sz w:val="28"/>
+          <w:szCs w:val="28"/>
+          <w:lang w:val="it-IT"/>
+        </w:rPr>
+        <w:t>/ modificare ruoli utenti</w:t>
       </w:r>
     </w:p>
     <w:p>
@@ -1922,7 +1687,7 @@
         <w:pStyle w:val="Paragrafoelenco"/>
         <w:numPr>
           <w:ilvl w:val="0"/>
-          <w:numId w:val="19"/>
+          <w:numId w:val="17"/>
         </w:numPr>
         <w:rPr>
           <w:rFonts w:ascii="Times New Roman" w:hAnsi="Times New Roman" w:cs="Times New Roman"/>
@@ -1938,24 +1703,53 @@
           <w:szCs w:val="28"/>
           <w:lang w:val="it-IT"/>
         </w:rPr>
-        <w:t>ideazione, realizzazione, pubblicazione e aggiornamento di</w:t>
-      </w:r>
-      <w:r>
-        <w:rPr>
-          <w:rFonts w:ascii="Times New Roman" w:hAnsi="Times New Roman" w:cs="Times New Roman"/>
-          <w:sz w:val="28"/>
-          <w:szCs w:val="28"/>
-          <w:lang w:val="it-IT"/>
-        </w:rPr>
-        <w:t>:</w:t>
+        <w:t xml:space="preserve">Manipolazione </w:t>
+      </w:r>
+      <w:r>
+        <w:rPr>
+          <w:rFonts w:ascii="Times New Roman" w:hAnsi="Times New Roman" w:cs="Times New Roman"/>
+          <w:sz w:val="28"/>
+          <w:szCs w:val="28"/>
+          <w:lang w:val="it-IT"/>
+        </w:rPr>
+        <w:t>dati back-end(database)</w:t>
+      </w:r>
+    </w:p>
+    <w:p>
+      <w:pPr>
+        <w:rPr>
+          <w:rFonts w:ascii="Times New Roman" w:hAnsi="Times New Roman" w:cs="Times New Roman"/>
+          <w:sz w:val="28"/>
+          <w:szCs w:val="28"/>
+          <w:lang w:val="it-IT"/>
+        </w:rPr>
+      </w:pPr>
+    </w:p>
+    <w:p>
+      <w:pPr>
+        <w:rPr>
+          <w:rFonts w:ascii="Times New Roman" w:hAnsi="Times New Roman" w:cs="Times New Roman"/>
+          <w:sz w:val="28"/>
+          <w:szCs w:val="28"/>
+          <w:lang w:val="it-IT"/>
+        </w:rPr>
+      </w:pPr>
+      <w:r>
+        <w:rPr>
+          <w:rFonts w:ascii="Times New Roman" w:hAnsi="Times New Roman" w:cs="Times New Roman"/>
+          <w:sz w:val="28"/>
+          <w:szCs w:val="28"/>
+          <w:lang w:val="it-IT"/>
+        </w:rPr>
+        <w:t>Responsabile</w:t>
       </w:r>
     </w:p>
     <w:p>
       <w:pPr>
         <w:pStyle w:val="Paragrafoelenco"/>
         <w:numPr>
-          <w:ilvl w:val="1"/>
-          <w:numId w:val="22"/>
+          <w:ilvl w:val="0"/>
+          <w:numId w:val="13"/>
         </w:numPr>
         <w:rPr>
           <w:rFonts w:ascii="Times New Roman" w:hAnsi="Times New Roman" w:cs="Times New Roman"/>
@@ -1971,15 +1765,15 @@
           <w:szCs w:val="28"/>
           <w:lang w:val="it-IT"/>
         </w:rPr>
-        <w:t>testi per siti web</w:t>
+        <w:t>Visualizzazione del sito</w:t>
       </w:r>
     </w:p>
     <w:p>
       <w:pPr>
         <w:pStyle w:val="Paragrafoelenco"/>
         <w:numPr>
-          <w:ilvl w:val="1"/>
-          <w:numId w:val="22"/>
+          <w:ilvl w:val="0"/>
+          <w:numId w:val="13"/>
         </w:numPr>
         <w:rPr>
           <w:rFonts w:ascii="Times New Roman" w:hAnsi="Times New Roman" w:cs="Times New Roman"/>
@@ -1995,15 +1789,15 @@
           <w:szCs w:val="28"/>
           <w:lang w:val="it-IT"/>
         </w:rPr>
-        <w:t>landing pages</w:t>
+        <w:t>Interazione con contenuti base (visualizzazione dei prodotti, dettagli del venditore, ubicazione del terreno di raccolta…)</w:t>
       </w:r>
     </w:p>
     <w:p>
       <w:pPr>
         <w:pStyle w:val="Paragrafoelenco"/>
         <w:numPr>
-          <w:ilvl w:val="1"/>
-          <w:numId w:val="22"/>
+          <w:ilvl w:val="0"/>
+          <w:numId w:val="13"/>
         </w:numPr>
         <w:rPr>
           <w:rFonts w:ascii="Times New Roman" w:hAnsi="Times New Roman" w:cs="Times New Roman"/>
@@ -2019,15 +1813,15 @@
           <w:szCs w:val="28"/>
           <w:lang w:val="it-IT"/>
         </w:rPr>
-        <w:t>articoli</w:t>
+        <w:t>Gestione ordini</w:t>
       </w:r>
     </w:p>
     <w:p>
       <w:pPr>
         <w:pStyle w:val="Paragrafoelenco"/>
         <w:numPr>
-          <w:ilvl w:val="1"/>
-          <w:numId w:val="22"/>
+          <w:ilvl w:val="0"/>
+          <w:numId w:val="13"/>
         </w:numPr>
         <w:rPr>
           <w:rFonts w:ascii="Times New Roman" w:hAnsi="Times New Roman" w:cs="Times New Roman"/>
@@ -2043,34 +1837,7 @@
           <w:szCs w:val="28"/>
           <w:lang w:val="it-IT"/>
         </w:rPr>
-        <w:t>contenuti multimediali</w:t>
-      </w:r>
-      <w:r>
-        <w:rPr>
-          <w:rFonts w:ascii="Times New Roman" w:hAnsi="Times New Roman" w:cs="Times New Roman"/>
-          <w:sz w:val="28"/>
-          <w:szCs w:val="28"/>
-          <w:lang w:val="it-IT"/>
-        </w:rPr>
-        <w:t xml:space="preserve"> (</w:t>
-      </w:r>
-      <w:r>
-        <w:rPr>
-          <w:rFonts w:ascii="Times New Roman" w:hAnsi="Times New Roman" w:cs="Times New Roman"/>
-          <w:sz w:val="28"/>
-          <w:szCs w:val="28"/>
-          <w:lang w:val="it-IT"/>
-        </w:rPr>
-        <w:t>immagini, video, infografiche</w:t>
-      </w:r>
-      <w:r>
-        <w:rPr>
-          <w:rFonts w:ascii="Times New Roman" w:hAnsi="Times New Roman" w:cs="Times New Roman"/>
-          <w:sz w:val="28"/>
-          <w:szCs w:val="28"/>
-          <w:lang w:val="it-IT"/>
-        </w:rPr>
-        <w:t>)</w:t>
+        <w:t>Gestione prenotazione</w:t>
       </w:r>
     </w:p>
     <w:sectPr>

</xml_diff>